<commit_message>
updated dti project folder with most recent analysis for manuscript
</commit_message>
<xml_diff>
--- a/actigraphy/Circadian Measures Description.docx
+++ b/actigraphy/Circadian Measures Description.docx
@@ -266,19 +266,11 @@
                 <w:rFonts w:ascii="TimesNewRomanPSMT" w:eastAsia="Times New Roman" w:hAnsi="TimesNewRomanPSMT" w:cs="TimesNewRomanPSMT"/>
               </w:rPr>
             </w:pPr>
-            <w:proofErr w:type="spellStart"/>
-            <w:r>
-              <w:rPr>
-                <w:rFonts w:ascii="TimesNewRomanPSMT" w:eastAsia="Times New Roman" w:hAnsi="TimesNewRomanPSMT" w:cs="TimesNewRomanPSMT"/>
-              </w:rPr>
-              <w:t>Intradaily</w:t>
-            </w:r>
-            <w:proofErr w:type="spellEnd"/>
-            <w:r>
-              <w:rPr>
-                <w:rFonts w:ascii="TimesNewRomanPSMT" w:eastAsia="Times New Roman" w:hAnsi="TimesNewRomanPSMT" w:cs="TimesNewRomanPSMT"/>
-              </w:rPr>
-              <w:t xml:space="preserve"> variability (IV)</w:t>
+            <w:r>
+              <w:rPr>
+                <w:rFonts w:ascii="TimesNewRomanPSMT" w:eastAsia="Times New Roman" w:hAnsi="TimesNewRomanPSMT" w:cs="TimesNewRomanPSMT"/>
+              </w:rPr>
+              <w:t>Intradaily variability (IV)</w:t>
             </w:r>
           </w:p>
         </w:tc>
@@ -917,7 +909,9 @@
       <w:pPr>
         <w:spacing w:before="100" w:beforeAutospacing="1" w:after="100" w:afterAutospacing="1"/>
         <w:rPr>
-          <w:rFonts w:eastAsia="Times New Roman" w:cs="Times New Roman"/>
+          <w:rFonts w:ascii="TimesNewRomanPS" w:eastAsia="Times New Roman" w:hAnsi="TimesNewRomanPS" w:cs="Times New Roman"/>
+          <w:b/>
+          <w:bCs/>
         </w:rPr>
       </w:pPr>
       <w:r>
@@ -928,6 +922,34 @@
         </w:rPr>
         <w:t xml:space="preserve">Table Circadian Rhythm Measures of the Extended Cosine Model </w:t>
       </w:r>
+      <w:r>
+        <w:rPr>
+          <w:rFonts w:ascii="TimesNewRomanPS" w:eastAsia="Times New Roman" w:hAnsi="TimesNewRomanPS" w:cs="Times New Roman"/>
+          <w:b/>
+          <w:bCs/>
+        </w:rPr>
+        <w:t>(</w:t>
+      </w:r>
+      <w:proofErr w:type="spellStart"/>
+      <w:r>
+        <w:rPr>
+          <w:rFonts w:ascii="TimesNewRomanPS" w:eastAsia="Times New Roman" w:hAnsi="TimesNewRomanPS" w:cs="Times New Roman"/>
+          <w:b/>
+          <w:bCs/>
+        </w:rPr>
+        <w:t>Marler</w:t>
+      </w:r>
+      <w:proofErr w:type="spellEnd"/>
+      <w:r>
+        <w:rPr>
+          <w:rFonts w:ascii="TimesNewRomanPS" w:eastAsia="Times New Roman" w:hAnsi="TimesNewRomanPS" w:cs="Times New Roman"/>
+          <w:b/>
+          <w:bCs/>
+        </w:rPr>
+        <w:t xml:space="preserve"> 200^</w:t>
+      </w:r>
+      <w:bookmarkStart w:id="0" w:name="_GoBack"/>
+      <w:bookmarkEnd w:id="0"/>
     </w:p>
     <w:p>
       <w:pPr>
@@ -940,15 +962,7 @@
         <w:rPr>
           <w:rFonts w:ascii="TimesNewRomanPSMT" w:eastAsia="Times New Roman" w:hAnsi="TimesNewRomanPSMT" w:cs="TimesNewRomanPSMT"/>
         </w:rPr>
-        <w:t xml:space="preserve">The letters in the () after each variable are </w:t>
-      </w:r>
-      <w:bookmarkStart w:id="0" w:name="_GoBack"/>
-      <w:bookmarkEnd w:id="0"/>
-      <w:r>
-        <w:rPr>
-          <w:rFonts w:ascii="TimesNewRomanPSMT" w:eastAsia="Times New Roman" w:hAnsi="TimesNewRomanPSMT" w:cs="TimesNewRomanPSMT"/>
-        </w:rPr>
-        <w:t xml:space="preserve">a part of the variable names in the output file. </w:t>
+        <w:t xml:space="preserve">The letters in the () after each variable are a part of the variable names in the output file. </w:t>
       </w:r>
     </w:p>
     <w:tbl>
@@ -1112,7 +1126,7 @@
                 <w:noProof/>
               </w:rPr>
               <w:drawing>
-                <wp:inline distT="0" distB="0" distL="0" distR="0">
+                <wp:inline distT="0" distB="0" distL="0" distR="0" wp14:anchorId="0295A49D" wp14:editId="41D8BEDA">
                   <wp:extent cx="14605" cy="14605"/>
                   <wp:effectExtent l="0" t="0" r="0" b="0"/>
                   <wp:docPr id="13" name="Picture 13" descr="page1image3722432"/>
@@ -1237,7 +1251,7 @@
                 <w:noProof/>
               </w:rPr>
               <w:drawing>
-                <wp:inline distT="0" distB="0" distL="0" distR="0">
+                <wp:inline distT="0" distB="0" distL="0" distR="0" wp14:anchorId="331E844B" wp14:editId="34C60C96">
                   <wp:extent cx="14605" cy="14605"/>
                   <wp:effectExtent l="0" t="0" r="0" b="0"/>
                   <wp:docPr id="12" name="Picture 12" descr="page1image3722848"/>
@@ -1315,7 +1329,7 @@
                 <w:noProof/>
               </w:rPr>
               <w:drawing>
-                <wp:inline distT="0" distB="0" distL="0" distR="0">
+                <wp:inline distT="0" distB="0" distL="0" distR="0" wp14:anchorId="2CDD9A14" wp14:editId="4C6CC4F6">
                   <wp:extent cx="14605" cy="14605"/>
                   <wp:effectExtent l="0" t="0" r="0" b="0"/>
                   <wp:docPr id="11" name="Picture 11" descr="page1image3703712"/>
@@ -1588,7 +1602,7 @@
                 <w:noProof/>
               </w:rPr>
               <w:drawing>
-                <wp:inline distT="0" distB="0" distL="0" distR="0">
+                <wp:inline distT="0" distB="0" distL="0" distR="0" wp14:anchorId="03CCE717" wp14:editId="66CA0909">
                   <wp:extent cx="14605" cy="14605"/>
                   <wp:effectExtent l="0" t="0" r="0" b="0"/>
                   <wp:docPr id="10" name="Picture 10" descr="page1image3711824"/>
@@ -1666,7 +1680,7 @@
                 <w:noProof/>
               </w:rPr>
               <w:drawing>
-                <wp:inline distT="0" distB="0" distL="0" distR="0">
+                <wp:inline distT="0" distB="0" distL="0" distR="0" wp14:anchorId="6FC99A7F" wp14:editId="2439007C">
                   <wp:extent cx="14605" cy="14605"/>
                   <wp:effectExtent l="0" t="0" r="0" b="0"/>
                   <wp:docPr id="9" name="Picture 9" descr="page1image3711616"/>
@@ -1780,7 +1794,7 @@
                 <w:noProof/>
               </w:rPr>
               <w:drawing>
-                <wp:inline distT="0" distB="0" distL="0" distR="0">
+                <wp:inline distT="0" distB="0" distL="0" distR="0" wp14:anchorId="39D462C0" wp14:editId="23DD2117">
                   <wp:extent cx="14605" cy="14605"/>
                   <wp:effectExtent l="0" t="0" r="0" b="0"/>
                   <wp:docPr id="8" name="Picture 8" descr="page1image3747392"/>
@@ -1934,7 +1948,7 @@
                 <w:noProof/>
               </w:rPr>
               <w:drawing>
-                <wp:inline distT="0" distB="0" distL="0" distR="0">
+                <wp:inline distT="0" distB="0" distL="0" distR="0" wp14:anchorId="754B31D0" wp14:editId="60C2FD2F">
                   <wp:extent cx="14605" cy="14605"/>
                   <wp:effectExtent l="0" t="0" r="0" b="0"/>
                   <wp:docPr id="7" name="Picture 7" descr="page1image3730960"/>
@@ -2012,7 +2026,7 @@
                 <w:noProof/>
               </w:rPr>
               <w:drawing>
-                <wp:inline distT="0" distB="0" distL="0" distR="0">
+                <wp:inline distT="0" distB="0" distL="0" distR="0" wp14:anchorId="3377E165" wp14:editId="190EBA0F">
                   <wp:extent cx="14605" cy="14605"/>
                   <wp:effectExtent l="0" t="0" r="0" b="0"/>
                   <wp:docPr id="6" name="Picture 6" descr="page1image3731376"/>
@@ -2149,7 +2163,7 @@
                 <w:noProof/>
               </w:rPr>
               <w:drawing>
-                <wp:inline distT="0" distB="0" distL="0" distR="0">
+                <wp:inline distT="0" distB="0" distL="0" distR="0" wp14:anchorId="6504872C" wp14:editId="79C285E3">
                   <wp:extent cx="14605" cy="14605"/>
                   <wp:effectExtent l="0" t="0" r="0" b="0"/>
                   <wp:docPr id="5" name="Picture 5" descr="page1image3732416"/>
@@ -2463,7 +2477,7 @@
                 <w:noProof/>
               </w:rPr>
               <w:drawing>
-                <wp:inline distT="0" distB="0" distL="0" distR="0">
+                <wp:inline distT="0" distB="0" distL="0" distR="0" wp14:anchorId="36974CAD" wp14:editId="65656263">
                   <wp:extent cx="14605" cy="14605"/>
                   <wp:effectExtent l="0" t="0" r="0" b="0"/>
                   <wp:docPr id="4" name="Picture 4" descr="page1image3746144"/>
@@ -2686,7 +2700,7 @@
                 <w:noProof/>
               </w:rPr>
               <w:drawing>
-                <wp:inline distT="0" distB="0" distL="0" distR="0">
+                <wp:inline distT="0" distB="0" distL="0" distR="0" wp14:anchorId="7D7C4C20" wp14:editId="24815180">
                   <wp:extent cx="14605" cy="14605"/>
                   <wp:effectExtent l="0" t="0" r="0" b="0"/>
                   <wp:docPr id="3" name="Picture 3" descr="page1image3744064"/>
@@ -2764,7 +2778,7 @@
                 <w:noProof/>
               </w:rPr>
               <w:drawing>
-                <wp:inline distT="0" distB="0" distL="0" distR="0">
+                <wp:inline distT="0" distB="0" distL="0" distR="0" wp14:anchorId="1020684E" wp14:editId="464E32C8">
                   <wp:extent cx="14605" cy="14605"/>
                   <wp:effectExtent l="0" t="0" r="0" b="0"/>
                   <wp:docPr id="2" name="Picture 2" descr="page1image3747600"/>
@@ -3072,7 +3086,7 @@
                 <w:noProof/>
               </w:rPr>
               <w:drawing>
-                <wp:inline distT="0" distB="0" distL="0" distR="0">
+                <wp:inline distT="0" distB="0" distL="0" distR="0" wp14:anchorId="40FEF035" wp14:editId="0F51FB05">
                   <wp:extent cx="14605" cy="14605"/>
                   <wp:effectExtent l="0" t="0" r="0" b="0"/>
                   <wp:docPr id="1" name="Picture 1" descr="page1image3751344"/>
@@ -4183,6 +4197,7 @@
   <w:style w:type="character" w:default="1" w:styleId="DefaultParagraphFont">
     <w:name w:val="Default Paragraph Font"/>
     <w:uiPriority w:val="1"/>
+    <w:semiHidden/>
     <w:unhideWhenUsed/>
   </w:style>
   <w:style w:type="table" w:default="1" w:styleId="TableNormal">

</xml_diff>